<commit_message>
add test data table
</commit_message>
<xml_diff>
--- a/Document/Test paln/[Test plan-01] UC-01 Create a course.docx
+++ b/Document/Test paln/[Test plan-01] UC-01 Create a course.docx
@@ -250,26 +250,23 @@
       <w:r>
         <w:t>Test data for the script</w:t>
       </w:r>
-      <w:bookmarkStart w:id="0" w:name="_GoBack"/>
-      <w:bookmarkEnd w:id="0"/>
     </w:p>
     <w:tbl>
       <w:tblPr>
         <w:tblStyle w:val="TableGrid"/>
-        <w:tblW w:w="9350" w:type="dxa"/>
-        <w:tblInd w:w="-113" w:type="dxa"/>
+        <w:tblW w:w="0" w:type="auto"/>
         <w:tblLook w:val="04A0" w:firstRow="1" w:lastRow="0" w:firstColumn="1" w:lastColumn="0" w:noHBand="0" w:noVBand="1"/>
       </w:tblPr>
       <w:tblGrid>
-        <w:gridCol w:w="987"/>
-        <w:gridCol w:w="987"/>
-        <w:gridCol w:w="1159"/>
-        <w:gridCol w:w="957"/>
-        <w:gridCol w:w="1022"/>
-        <w:gridCol w:w="1116"/>
-        <w:gridCol w:w="1152"/>
-        <w:gridCol w:w="985"/>
-        <w:gridCol w:w="985"/>
+        <w:gridCol w:w="945"/>
+        <w:gridCol w:w="1173"/>
+        <w:gridCol w:w="1161"/>
+        <w:gridCol w:w="798"/>
+        <w:gridCol w:w="1246"/>
+        <w:gridCol w:w="1149"/>
+        <w:gridCol w:w="1173"/>
+        <w:gridCol w:w="883"/>
+        <w:gridCol w:w="822"/>
       </w:tblGrid>
       <w:tr>
         <w:tc>
@@ -582,6 +579,14 @@
                 <w:szCs w:val="32"/>
               </w:rPr>
             </w:pPr>
+            <w:r>
+              <w:rPr>
+                <w:rFonts w:ascii="TH SarabunPSK" w:hAnsi="TH SarabunPSK" w:cs="TH SarabunPSK"/>
+                <w:sz w:val="32"/>
+                <w:szCs w:val="32"/>
+              </w:rPr>
+              <w:t>339933</w:t>
+            </w:r>
           </w:p>
         </w:tc>
         <w:tc>
@@ -597,6 +602,14 @@
                 <w:szCs w:val="32"/>
               </w:rPr>
             </w:pPr>
+            <w:r>
+              <w:rPr>
+                <w:rFonts w:ascii="TH SarabunPSK" w:hAnsi="TH SarabunPSK" w:cs="TH SarabunPSK"/>
+                <w:sz w:val="32"/>
+                <w:szCs w:val="32"/>
+              </w:rPr>
+              <w:t>Economic</w:t>
+            </w:r>
           </w:p>
         </w:tc>
         <w:tc>
@@ -611,6 +624,14 @@
                 <w:szCs w:val="32"/>
               </w:rPr>
             </w:pPr>
+            <w:r>
+              <w:rPr>
+                <w:rFonts w:ascii="TH SarabunPSK" w:hAnsi="TH SarabunPSK" w:cs="TH SarabunPSK"/>
+                <w:sz w:val="32"/>
+                <w:szCs w:val="32"/>
+              </w:rPr>
+              <w:t>30</w:t>
+            </w:r>
           </w:p>
         </w:tc>
         <w:tc>
@@ -625,6 +646,14 @@
                 <w:szCs w:val="32"/>
               </w:rPr>
             </w:pPr>
+            <w:r>
+              <w:rPr>
+                <w:rFonts w:ascii="TH SarabunPSK" w:hAnsi="TH SarabunPSK" w:cs="TH SarabunPSK"/>
+                <w:sz w:val="32"/>
+                <w:szCs w:val="32"/>
+              </w:rPr>
+              <w:t>3</w:t>
+            </w:r>
           </w:p>
         </w:tc>
         <w:tc>
@@ -639,6 +668,16 @@
                 <w:szCs w:val="32"/>
               </w:rPr>
             </w:pPr>
+            <w:proofErr w:type="spellStart"/>
+            <w:r>
+              <w:rPr>
+                <w:rFonts w:ascii="TH SarabunPSK" w:hAnsi="TH SarabunPSK" w:cs="TH SarabunPSK"/>
+                <w:sz w:val="32"/>
+                <w:szCs w:val="32"/>
+              </w:rPr>
+              <w:t>Kongphop</w:t>
+            </w:r>
+            <w:proofErr w:type="spellEnd"/>
           </w:p>
         </w:tc>
         <w:tc>
@@ -653,6 +692,14 @@
                 <w:szCs w:val="32"/>
               </w:rPr>
             </w:pPr>
+            <w:r>
+              <w:rPr>
+                <w:rFonts w:ascii="TH SarabunPSK" w:hAnsi="TH SarabunPSK" w:cs="TH SarabunPSK"/>
+                <w:sz w:val="32"/>
+                <w:szCs w:val="32"/>
+              </w:rPr>
+              <w:t>1</w:t>
+            </w:r>
           </w:p>
         </w:tc>
         <w:tc>
@@ -667,6 +714,14 @@
                 <w:szCs w:val="32"/>
               </w:rPr>
             </w:pPr>
+            <w:r>
+              <w:rPr>
+                <w:rFonts w:ascii="TH SarabunPSK" w:hAnsi="TH SarabunPSK" w:cs="TH SarabunPSK"/>
+                <w:sz w:val="32"/>
+                <w:szCs w:val="32"/>
+              </w:rPr>
+              <w:t>1</w:t>
+            </w:r>
           </w:p>
         </w:tc>
         <w:tc>
@@ -681,6 +736,14 @@
                 <w:szCs w:val="32"/>
               </w:rPr>
             </w:pPr>
+            <w:r>
+              <w:rPr>
+                <w:rFonts w:ascii="TH SarabunPSK" w:hAnsi="TH SarabunPSK" w:cs="TH SarabunPSK"/>
+                <w:sz w:val="32"/>
+                <w:szCs w:val="32"/>
+              </w:rPr>
+              <w:t>True</w:t>
+            </w:r>
           </w:p>
         </w:tc>
         <w:tc>
@@ -711,6 +774,15 @@
                 <w:szCs w:val="32"/>
               </w:rPr>
             </w:pPr>
+            <w:r>
+              <w:rPr>
+                <w:rFonts w:ascii="TH SarabunPSK" w:hAnsi="TH SarabunPSK" w:cs="TH SarabunPSK"/>
+                <w:sz w:val="32"/>
+                <w:szCs w:val="32"/>
+              </w:rPr>
+              <w:lastRenderedPageBreak/>
+              <w:t>953211</w:t>
+            </w:r>
           </w:p>
         </w:tc>
         <w:tc>
@@ -725,6 +797,14 @@
                 <w:szCs w:val="32"/>
               </w:rPr>
             </w:pPr>
+            <w:r>
+              <w:rPr>
+                <w:rFonts w:ascii="TH SarabunPSK" w:hAnsi="TH SarabunPSK" w:cs="TH SarabunPSK"/>
+                <w:sz w:val="32"/>
+                <w:szCs w:val="32"/>
+              </w:rPr>
+              <w:t>Software Design</w:t>
+            </w:r>
           </w:p>
         </w:tc>
         <w:tc>
@@ -739,6 +819,14 @@
                 <w:szCs w:val="32"/>
               </w:rPr>
             </w:pPr>
+            <w:r>
+              <w:rPr>
+                <w:rFonts w:ascii="TH SarabunPSK" w:hAnsi="TH SarabunPSK" w:cs="TH SarabunPSK"/>
+                <w:sz w:val="32"/>
+                <w:szCs w:val="32"/>
+              </w:rPr>
+              <w:t>xx</w:t>
+            </w:r>
           </w:p>
         </w:tc>
         <w:tc>
@@ -753,6 +841,14 @@
                 <w:szCs w:val="32"/>
               </w:rPr>
             </w:pPr>
+            <w:r>
+              <w:rPr>
+                <w:rFonts w:ascii="TH SarabunPSK" w:hAnsi="TH SarabunPSK" w:cs="TH SarabunPSK"/>
+                <w:sz w:val="32"/>
+                <w:szCs w:val="32"/>
+              </w:rPr>
+              <w:t>-4</w:t>
+            </w:r>
           </w:p>
         </w:tc>
         <w:tc>
@@ -767,6 +863,14 @@
                 <w:szCs w:val="32"/>
               </w:rPr>
             </w:pPr>
+            <w:r>
+              <w:rPr>
+                <w:rFonts w:ascii="TH SarabunPSK" w:hAnsi="TH SarabunPSK" w:cs="TH SarabunPSK"/>
+                <w:sz w:val="32"/>
+                <w:szCs w:val="32"/>
+              </w:rPr>
+              <w:t>Davy</w:t>
+            </w:r>
           </w:p>
         </w:tc>
         <w:tc>
@@ -781,6 +885,14 @@
                 <w:szCs w:val="32"/>
               </w:rPr>
             </w:pPr>
+            <w:r>
+              <w:rPr>
+                <w:rFonts w:ascii="TH SarabunPSK" w:hAnsi="TH SarabunPSK" w:cs="TH SarabunPSK"/>
+                <w:sz w:val="32"/>
+                <w:szCs w:val="32"/>
+              </w:rPr>
+              <w:t>2</w:t>
+            </w:r>
           </w:p>
         </w:tc>
         <w:tc>
@@ -795,6 +907,14 @@
                 <w:szCs w:val="32"/>
               </w:rPr>
             </w:pPr>
+            <w:r>
+              <w:rPr>
+                <w:rFonts w:ascii="TH SarabunPSK" w:hAnsi="TH SarabunPSK" w:cs="TH SarabunPSK"/>
+                <w:sz w:val="32"/>
+                <w:szCs w:val="32"/>
+              </w:rPr>
+              <w:t>2</w:t>
+            </w:r>
           </w:p>
         </w:tc>
         <w:tc>
@@ -809,6 +929,14 @@
                 <w:szCs w:val="32"/>
               </w:rPr>
             </w:pPr>
+            <w:r>
+              <w:rPr>
+                <w:rFonts w:ascii="TH SarabunPSK" w:hAnsi="TH SarabunPSK" w:cs="TH SarabunPSK"/>
+                <w:sz w:val="32"/>
+                <w:szCs w:val="32"/>
+              </w:rPr>
+              <w:t>False</w:t>
+            </w:r>
           </w:p>
         </w:tc>
         <w:tc>
@@ -839,6 +967,14 @@
                 <w:szCs w:val="32"/>
               </w:rPr>
             </w:pPr>
+            <w:r>
+              <w:rPr>
+                <w:rFonts w:ascii="TH SarabunPSK" w:hAnsi="TH SarabunPSK" w:cs="TH SarabunPSK"/>
+                <w:sz w:val="32"/>
+                <w:szCs w:val="32"/>
+              </w:rPr>
+              <w:t>943444</w:t>
+            </w:r>
           </w:p>
         </w:tc>
         <w:tc>
@@ -853,6 +989,14 @@
                 <w:szCs w:val="32"/>
               </w:rPr>
             </w:pPr>
+            <w:r>
+              <w:rPr>
+                <w:rFonts w:ascii="TH SarabunPSK" w:hAnsi="TH SarabunPSK" w:cs="TH SarabunPSK"/>
+                <w:sz w:val="32"/>
+                <w:szCs w:val="32"/>
+              </w:rPr>
+              <w:t>English1</w:t>
+            </w:r>
           </w:p>
         </w:tc>
         <w:tc>
@@ -867,6 +1011,14 @@
                 <w:szCs w:val="32"/>
               </w:rPr>
             </w:pPr>
+            <w:r>
+              <w:rPr>
+                <w:rFonts w:ascii="TH SarabunPSK" w:hAnsi="TH SarabunPSK" w:cs="TH SarabunPSK"/>
+                <w:sz w:val="32"/>
+                <w:szCs w:val="32"/>
+              </w:rPr>
+              <w:t>-89</w:t>
+            </w:r>
           </w:p>
         </w:tc>
         <w:tc>
@@ -881,6 +1033,16 @@
                 <w:szCs w:val="32"/>
               </w:rPr>
             </w:pPr>
+            <w:proofErr w:type="spellStart"/>
+            <w:r>
+              <w:rPr>
+                <w:rFonts w:ascii="TH SarabunPSK" w:hAnsi="TH SarabunPSK" w:cs="TH SarabunPSK"/>
+                <w:sz w:val="32"/>
+                <w:szCs w:val="32"/>
+              </w:rPr>
+              <w:t>xt</w:t>
+            </w:r>
+            <w:proofErr w:type="spellEnd"/>
           </w:p>
         </w:tc>
         <w:tc>
@@ -895,6 +1057,16 @@
                 <w:szCs w:val="32"/>
               </w:rPr>
             </w:pPr>
+            <w:proofErr w:type="spellStart"/>
+            <w:r>
+              <w:rPr>
+                <w:rFonts w:ascii="TH SarabunPSK" w:hAnsi="TH SarabunPSK" w:cs="TH SarabunPSK"/>
+                <w:sz w:val="32"/>
+                <w:szCs w:val="32"/>
+              </w:rPr>
+              <w:t>Kanatip</w:t>
+            </w:r>
+            <w:proofErr w:type="spellEnd"/>
           </w:p>
         </w:tc>
         <w:tc>
@@ -909,6 +1081,14 @@
                 <w:szCs w:val="32"/>
               </w:rPr>
             </w:pPr>
+            <w:r>
+              <w:rPr>
+                <w:rFonts w:ascii="TH SarabunPSK" w:hAnsi="TH SarabunPSK" w:cs="TH SarabunPSK"/>
+                <w:sz w:val="32"/>
+                <w:szCs w:val="32"/>
+              </w:rPr>
+              <w:t>-2</w:t>
+            </w:r>
           </w:p>
         </w:tc>
         <w:tc>
@@ -923,6 +1103,14 @@
                 <w:szCs w:val="32"/>
               </w:rPr>
             </w:pPr>
+            <w:r>
+              <w:rPr>
+                <w:rFonts w:ascii="TH SarabunPSK" w:hAnsi="TH SarabunPSK" w:cs="TH SarabunPSK"/>
+                <w:sz w:val="32"/>
+                <w:szCs w:val="32"/>
+              </w:rPr>
+              <w:t>x</w:t>
+            </w:r>
           </w:p>
         </w:tc>
         <w:tc>
@@ -937,6 +1125,14 @@
                 <w:szCs w:val="32"/>
               </w:rPr>
             </w:pPr>
+            <w:r>
+              <w:rPr>
+                <w:rFonts w:ascii="TH SarabunPSK" w:hAnsi="TH SarabunPSK" w:cs="TH SarabunPSK"/>
+                <w:sz w:val="32"/>
+                <w:szCs w:val="32"/>
+              </w:rPr>
+              <w:t>False</w:t>
+            </w:r>
           </w:p>
         </w:tc>
         <w:tc>
@@ -967,6 +1163,14 @@
                 <w:szCs w:val="32"/>
               </w:rPr>
             </w:pPr>
+            <w:r>
+              <w:rPr>
+                <w:rFonts w:ascii="TH SarabunPSK" w:hAnsi="TH SarabunPSK" w:cs="TH SarabunPSK"/>
+                <w:sz w:val="32"/>
+                <w:szCs w:val="32"/>
+              </w:rPr>
+              <w:t>451100</w:t>
+            </w:r>
           </w:p>
         </w:tc>
         <w:tc>
@@ -981,6 +1185,14 @@
                 <w:szCs w:val="32"/>
               </w:rPr>
             </w:pPr>
+            <w:r>
+              <w:rPr>
+                <w:rFonts w:ascii="TH SarabunPSK" w:hAnsi="TH SarabunPSK" w:cs="TH SarabunPSK"/>
+                <w:sz w:val="32"/>
+                <w:szCs w:val="32"/>
+              </w:rPr>
+              <w:t>Travel</w:t>
+            </w:r>
           </w:p>
         </w:tc>
         <w:tc>
@@ -995,6 +1207,14 @@
                 <w:szCs w:val="32"/>
               </w:rPr>
             </w:pPr>
+            <w:r>
+              <w:rPr>
+                <w:rFonts w:ascii="TH SarabunPSK" w:hAnsi="TH SarabunPSK" w:cs="TH SarabunPSK"/>
+                <w:sz w:val="32"/>
+                <w:szCs w:val="32"/>
+              </w:rPr>
+              <w:t>34</w:t>
+            </w:r>
           </w:p>
         </w:tc>
         <w:tc>
@@ -1009,6 +1229,14 @@
                 <w:szCs w:val="32"/>
               </w:rPr>
             </w:pPr>
+            <w:r>
+              <w:rPr>
+                <w:rFonts w:ascii="TH SarabunPSK" w:hAnsi="TH SarabunPSK" w:cs="TH SarabunPSK"/>
+                <w:sz w:val="32"/>
+                <w:szCs w:val="32"/>
+              </w:rPr>
+              <w:t>13</w:t>
+            </w:r>
           </w:p>
         </w:tc>
         <w:tc>
@@ -1023,6 +1251,16 @@
                 <w:szCs w:val="32"/>
               </w:rPr>
             </w:pPr>
+            <w:proofErr w:type="spellStart"/>
+            <w:r>
+              <w:rPr>
+                <w:rFonts w:ascii="TH SarabunPSK" w:hAnsi="TH SarabunPSK" w:cs="TH SarabunPSK"/>
+                <w:sz w:val="32"/>
+                <w:szCs w:val="32"/>
+              </w:rPr>
+              <w:t>Passakorn</w:t>
+            </w:r>
+            <w:proofErr w:type="spellEnd"/>
           </w:p>
         </w:tc>
         <w:tc>
@@ -1037,6 +1275,14 @@
                 <w:szCs w:val="32"/>
               </w:rPr>
             </w:pPr>
+            <w:r>
+              <w:rPr>
+                <w:rFonts w:ascii="TH SarabunPSK" w:hAnsi="TH SarabunPSK" w:cs="TH SarabunPSK"/>
+                <w:sz w:val="32"/>
+                <w:szCs w:val="32"/>
+              </w:rPr>
+              <w:t>x</w:t>
+            </w:r>
           </w:p>
         </w:tc>
         <w:tc>
@@ -1051,6 +1297,14 @@
                 <w:szCs w:val="32"/>
               </w:rPr>
             </w:pPr>
+            <w:r>
+              <w:rPr>
+                <w:rFonts w:ascii="TH SarabunPSK" w:hAnsi="TH SarabunPSK" w:cs="TH SarabunPSK"/>
+                <w:sz w:val="32"/>
+                <w:szCs w:val="32"/>
+              </w:rPr>
+              <w:t>2</w:t>
+            </w:r>
           </w:p>
         </w:tc>
         <w:tc>
@@ -1065,6 +1319,14 @@
                 <w:szCs w:val="32"/>
               </w:rPr>
             </w:pPr>
+            <w:r>
+              <w:rPr>
+                <w:rFonts w:ascii="TH SarabunPSK" w:hAnsi="TH SarabunPSK" w:cs="TH SarabunPSK"/>
+                <w:sz w:val="32"/>
+                <w:szCs w:val="32"/>
+              </w:rPr>
+              <w:t>False</w:t>
+            </w:r>
           </w:p>
         </w:tc>
         <w:tc>
@@ -1095,6 +1357,14 @@
                 <w:szCs w:val="32"/>
               </w:rPr>
             </w:pPr>
+            <w:r>
+              <w:rPr>
+                <w:rFonts w:ascii="TH SarabunPSK" w:hAnsi="TH SarabunPSK" w:cs="TH SarabunPSK"/>
+                <w:sz w:val="32"/>
+                <w:szCs w:val="32"/>
+              </w:rPr>
+              <w:t>4750aa</w:t>
+            </w:r>
           </w:p>
         </w:tc>
         <w:tc>
@@ -1109,6 +1379,14 @@
                 <w:szCs w:val="32"/>
               </w:rPr>
             </w:pPr>
+            <w:r>
+              <w:rPr>
+                <w:rFonts w:ascii="TH SarabunPSK" w:hAnsi="TH SarabunPSK" w:cs="TH SarabunPSK"/>
+                <w:sz w:val="32"/>
+                <w:szCs w:val="32"/>
+              </w:rPr>
+              <w:t>Modern World</w:t>
+            </w:r>
           </w:p>
         </w:tc>
         <w:tc>
@@ -1123,6 +1401,14 @@
                 <w:szCs w:val="32"/>
               </w:rPr>
             </w:pPr>
+            <w:r>
+              <w:rPr>
+                <w:rFonts w:ascii="TH SarabunPSK" w:hAnsi="TH SarabunPSK" w:cs="TH SarabunPSK"/>
+                <w:sz w:val="32"/>
+                <w:szCs w:val="32"/>
+              </w:rPr>
+              <w:t>42</w:t>
+            </w:r>
           </w:p>
         </w:tc>
         <w:tc>
@@ -1137,6 +1423,14 @@
                 <w:szCs w:val="32"/>
               </w:rPr>
             </w:pPr>
+            <w:r>
+              <w:rPr>
+                <w:rFonts w:ascii="TH SarabunPSK" w:hAnsi="TH SarabunPSK" w:cs="TH SarabunPSK"/>
+                <w:sz w:val="32"/>
+                <w:szCs w:val="32"/>
+              </w:rPr>
+              <w:t>00</w:t>
+            </w:r>
           </w:p>
         </w:tc>
         <w:tc>
@@ -1151,6 +1445,16 @@
                 <w:szCs w:val="32"/>
               </w:rPr>
             </w:pPr>
+            <w:proofErr w:type="spellStart"/>
+            <w:r>
+              <w:rPr>
+                <w:rFonts w:ascii="TH SarabunPSK" w:hAnsi="TH SarabunPSK" w:cs="TH SarabunPSK"/>
+                <w:sz w:val="32"/>
+                <w:szCs w:val="32"/>
+              </w:rPr>
+              <w:t>Apiwat</w:t>
+            </w:r>
+            <w:proofErr w:type="spellEnd"/>
           </w:p>
         </w:tc>
         <w:tc>
@@ -1165,6 +1469,14 @@
                 <w:szCs w:val="32"/>
               </w:rPr>
             </w:pPr>
+            <w:r>
+              <w:rPr>
+                <w:rFonts w:ascii="TH SarabunPSK" w:hAnsi="TH SarabunPSK" w:cs="TH SarabunPSK"/>
+                <w:sz w:val="32"/>
+                <w:szCs w:val="32"/>
+              </w:rPr>
+              <w:t>3</w:t>
+            </w:r>
           </w:p>
         </w:tc>
         <w:tc>
@@ -1179,6 +1491,14 @@
                 <w:szCs w:val="32"/>
               </w:rPr>
             </w:pPr>
+            <w:r>
+              <w:rPr>
+                <w:rFonts w:ascii="TH SarabunPSK" w:hAnsi="TH SarabunPSK" w:cs="TH SarabunPSK"/>
+                <w:sz w:val="32"/>
+                <w:szCs w:val="32"/>
+              </w:rPr>
+              <w:t>4</w:t>
+            </w:r>
           </w:p>
         </w:tc>
         <w:tc>
@@ -1193,6 +1513,14 @@
                 <w:szCs w:val="32"/>
               </w:rPr>
             </w:pPr>
+            <w:r>
+              <w:rPr>
+                <w:rFonts w:ascii="TH SarabunPSK" w:hAnsi="TH SarabunPSK" w:cs="TH SarabunPSK"/>
+                <w:sz w:val="32"/>
+                <w:szCs w:val="32"/>
+              </w:rPr>
+              <w:t>True</w:t>
+            </w:r>
           </w:p>
         </w:tc>
         <w:tc>
@@ -1223,6 +1551,14 @@
                 <w:szCs w:val="32"/>
               </w:rPr>
             </w:pPr>
+            <w:r>
+              <w:rPr>
+                <w:rFonts w:ascii="TH SarabunPSK" w:hAnsi="TH SarabunPSK" w:cs="TH SarabunPSK"/>
+                <w:sz w:val="32"/>
+                <w:szCs w:val="32"/>
+              </w:rPr>
+              <w:t>584000</w:t>
+            </w:r>
           </w:p>
         </w:tc>
         <w:tc>
@@ -1237,6 +1573,14 @@
                 <w:szCs w:val="32"/>
               </w:rPr>
             </w:pPr>
+            <w:r>
+              <w:rPr>
+                <w:rFonts w:ascii="TH SarabunPSK" w:hAnsi="TH SarabunPSK" w:cs="TH SarabunPSK"/>
+                <w:sz w:val="32"/>
+                <w:szCs w:val="32"/>
+              </w:rPr>
+              <w:t>Network</w:t>
+            </w:r>
           </w:p>
         </w:tc>
         <w:tc>
@@ -1251,6 +1595,14 @@
                 <w:szCs w:val="32"/>
               </w:rPr>
             </w:pPr>
+            <w:r>
+              <w:rPr>
+                <w:rFonts w:ascii="TH SarabunPSK" w:hAnsi="TH SarabunPSK" w:cs="TH SarabunPSK"/>
+                <w:sz w:val="32"/>
+                <w:szCs w:val="32"/>
+              </w:rPr>
+              <w:t>9.33</w:t>
+            </w:r>
           </w:p>
         </w:tc>
         <w:tc>
@@ -1265,6 +1617,14 @@
                 <w:szCs w:val="32"/>
               </w:rPr>
             </w:pPr>
+            <w:r>
+              <w:rPr>
+                <w:rFonts w:ascii="TH SarabunPSK" w:hAnsi="TH SarabunPSK" w:cs="TH SarabunPSK"/>
+                <w:sz w:val="32"/>
+                <w:szCs w:val="32"/>
+              </w:rPr>
+              <w:t>17</w:t>
+            </w:r>
           </w:p>
         </w:tc>
         <w:tc>
@@ -1279,6 +1639,16 @@
                 <w:szCs w:val="32"/>
               </w:rPr>
             </w:pPr>
+            <w:proofErr w:type="spellStart"/>
+            <w:r>
+              <w:rPr>
+                <w:rFonts w:ascii="TH SarabunPSK" w:hAnsi="TH SarabunPSK" w:cs="TH SarabunPSK"/>
+                <w:sz w:val="32"/>
+                <w:szCs w:val="32"/>
+              </w:rPr>
+              <w:t>Aunnop</w:t>
+            </w:r>
+            <w:proofErr w:type="spellEnd"/>
           </w:p>
         </w:tc>
         <w:tc>
@@ -1293,6 +1663,14 @@
                 <w:szCs w:val="32"/>
               </w:rPr>
             </w:pPr>
+            <w:r>
+              <w:rPr>
+                <w:rFonts w:ascii="TH SarabunPSK" w:hAnsi="TH SarabunPSK" w:cs="TH SarabunPSK"/>
+                <w:sz w:val="32"/>
+                <w:szCs w:val="32"/>
+              </w:rPr>
+              <w:t>2</w:t>
+            </w:r>
           </w:p>
         </w:tc>
         <w:tc>
@@ -1307,6 +1685,14 @@
                 <w:szCs w:val="32"/>
               </w:rPr>
             </w:pPr>
+            <w:r>
+              <w:rPr>
+                <w:rFonts w:ascii="TH SarabunPSK" w:hAnsi="TH SarabunPSK" w:cs="TH SarabunPSK"/>
+                <w:sz w:val="32"/>
+                <w:szCs w:val="32"/>
+              </w:rPr>
+              <w:t>3</w:t>
+            </w:r>
           </w:p>
         </w:tc>
         <w:tc>
@@ -1321,6 +1707,14 @@
                 <w:szCs w:val="32"/>
               </w:rPr>
             </w:pPr>
+            <w:r>
+              <w:rPr>
+                <w:rFonts w:ascii="TH SarabunPSK" w:hAnsi="TH SarabunPSK" w:cs="TH SarabunPSK"/>
+                <w:sz w:val="32"/>
+                <w:szCs w:val="32"/>
+              </w:rPr>
+              <w:t>False</w:t>
+            </w:r>
           </w:p>
         </w:tc>
         <w:tc>
@@ -1347,6 +1741,8 @@
           <w:szCs w:val="32"/>
         </w:rPr>
       </w:pPr>
+      <w:bookmarkStart w:id="0" w:name="_GoBack"/>
+      <w:bookmarkEnd w:id="0"/>
     </w:p>
     <w:p>
       <w:pPr>
@@ -2658,7 +3054,7 @@
 </file>
 
 <file path=customXml/itemProps1.xml><?xml version="1.0" encoding="utf-8"?>
-<ds:datastoreItem xmlns:ds="http://schemas.openxmlformats.org/officeDocument/2006/customXml" ds:itemID="{C6447D0B-84C8-4976-91B8-04839AADFA1A}">
+<ds:datastoreItem xmlns:ds="http://schemas.openxmlformats.org/officeDocument/2006/customXml" ds:itemID="{EC3DD5C3-DB67-924F-8990-787F71233E21}">
   <ds:schemaRefs>
     <ds:schemaRef ds:uri="http://schemas.openxmlformats.org/officeDocument/2006/bibliography"/>
   </ds:schemaRefs>

</xml_diff>